<commit_message>
OFSjab_ geupdtate naar vereiste
</commit_message>
<xml_diff>
--- a/Documentation/Functioneel Ontwerp/FunctioneelOntwerpSjab_Groep.docx
+++ b/Documentation/Functioneel Ontwerp/FunctioneelOntwerpSjab_Groep.docx
@@ -5,16 +5,41 @@
     <w:p>
       <w:pPr>
         <w:pStyle w:val="Title"/>
-        <w:spacing w:before="4440"/>
-        <w:rPr>
+        <w:spacing w:before="4440" w:after="2400"/>
+        <w:rPr>
+          <w:sz w:val="64"/>
+          <w:szCs w:val="64"/>
           <w:lang w:val="nl-NL"/>
         </w:rPr>
       </w:pPr>
       <w:r>
         <w:rPr>
-          <w:lang w:val="nl-NL"/>
-        </w:rPr>
-        <w:t>Android</w:t>
+          <w:sz w:val="64"/>
+          <w:szCs w:val="64"/>
+          <w:lang w:val="nl-NL"/>
+        </w:rPr>
+        <w:t>Mobile Project</w:t>
+      </w:r>
+    </w:p>
+    <w:p>
+      <w:pPr>
+        <w:pStyle w:val="Title"/>
+        <w:spacing w:before="4440" w:after="2400"/>
+        <w:rPr>
+          <w:color w:val="A5A5A5" w:themeColor="background2" w:themeShade="BF"/>
+          <w:sz w:val="40"/>
+          <w:szCs w:val="40"/>
+          <w:lang w:val="nl-NL"/>
+        </w:rPr>
+      </w:pPr>
+      <w:r>
+        <w:rPr>
+          <w:color w:val="A5A5A5" w:themeColor="background2" w:themeShade="BF"/>
+          <w:sz w:val="40"/>
+          <w:szCs w:val="40"/>
+          <w:lang w:val="nl-NL"/>
+        </w:rPr>
+        <w:t xml:space="preserve">   Functioneel Ontwerp</w:t>
       </w:r>
     </w:p>
     <w:p>
@@ -53,8 +78,6 @@
           <w:lang w:val="nl-NL"/>
         </w:rPr>
       </w:pPr>
-      <w:proofErr w:type="spellStart"/>
-      <w:proofErr w:type="gramStart"/>
       <w:r>
         <w:rPr>
           <w:lang w:val="nl-NL"/>
@@ -65,15 +88,13 @@
         <w:rPr>
           <w:lang w:val="nl-NL"/>
         </w:rPr>
-        <w:t>Eefje</w:t>
+        <w:t xml:space="preserve"> </w:t>
       </w:r>
-      <w:proofErr w:type="spellEnd"/>
-      <w:proofErr w:type="gramEnd"/>
       <w:r>
         <w:rPr>
           <w:lang w:val="nl-NL"/>
         </w:rPr>
-        <w:t xml:space="preserve"> Karremans, Jorden van </w:t>
+        <w:t xml:space="preserve">Eefje Karremans, Jorden van </w:t>
       </w:r>
       <w:proofErr w:type="spellStart"/>
       <w:r>
@@ -87,7 +108,7 @@
         <w:rPr>
           <w:lang w:val="nl-NL"/>
         </w:rPr>
-        <w:t xml:space="preserve"> , Liam </w:t>
+        <w:t xml:space="preserve">, Liam </w:t>
       </w:r>
       <w:proofErr w:type="spellStart"/>
       <w:r>
@@ -141,14 +162,12 @@
         </w:rPr>
         <w:t>[</w:t>
       </w:r>
-      <w:proofErr w:type="gramStart"/>
       <w:r>
         <w:rPr>
           <w:lang w:val="nl-NL"/>
         </w:rPr>
-        <w:t>Spruitjes ]</w:t>
+        <w:t>Spruitjes]</w:t>
       </w:r>
-      <w:proofErr w:type="gramEnd"/>
       <w:r>
         <w:rPr>
           <w:lang w:val="nl-NL"/>
@@ -216,15 +235,552 @@
           <w:lang w:val="nl-NL"/>
         </w:rPr>
         <w:lastRenderedPageBreak/>
-        <w:t>Behoeftes analyse</w:t>
+        <w:t>Inleidng</w:t>
       </w:r>
     </w:p>
     <w:p>
       <w:pPr>
-        <w:rPr>
-          <w:lang w:val="nl-NL"/>
-        </w:rPr>
-      </w:pPr>
+        <w:pStyle w:val="TOC1"/>
+        <w:tabs>
+          <w:tab w:val="right" w:pos="7190"/>
+        </w:tabs>
+        <w:rPr>
+          <w:noProof/>
+          <w:color w:val="418AB3" w:themeColor="accent1"/>
+          <w:sz w:val="56"/>
+          <w:szCs w:val="56"/>
+        </w:rPr>
+      </w:pPr>
+      <w:r>
+        <w:rPr>
+          <w:rFonts w:asciiTheme="majorHAnsi" w:hAnsiTheme="majorHAnsi" w:cstheme="majorHAnsi"/>
+          <w:color w:val="418AB3" w:themeColor="accent1"/>
+          <w:sz w:val="56"/>
+          <w:szCs w:val="56"/>
+          <w:lang w:val="nl-NL"/>
+        </w:rPr>
+        <w:fldChar w:fldCharType="begin"/>
+      </w:r>
+      <w:r>
+        <w:rPr>
+          <w:rFonts w:asciiTheme="majorHAnsi" w:hAnsiTheme="majorHAnsi" w:cstheme="majorHAnsi"/>
+          <w:color w:val="418AB3" w:themeColor="accent1"/>
+          <w:sz w:val="56"/>
+          <w:szCs w:val="56"/>
+          <w:lang w:val="nl-NL"/>
+        </w:rPr>
+        <w:instrText xml:space="preserve"> TOC \o "1-3" \h \z \u </w:instrText>
+      </w:r>
+      <w:r>
+        <w:rPr>
+          <w:rFonts w:asciiTheme="majorHAnsi" w:hAnsiTheme="majorHAnsi" w:cstheme="majorHAnsi"/>
+          <w:color w:val="418AB3" w:themeColor="accent1"/>
+          <w:sz w:val="56"/>
+          <w:szCs w:val="56"/>
+          <w:lang w:val="nl-NL"/>
+        </w:rPr>
+        <w:fldChar w:fldCharType="separate"/>
+      </w:r>
+      <w:hyperlink w:anchor="_Toc19569377" w:history="1">
+        <w:r>
+          <w:rPr>
+            <w:rStyle w:val="Hyperlink"/>
+            <w:noProof/>
+            <w:color w:val="418AB3" w:themeColor="accent1"/>
+            <w:sz w:val="56"/>
+            <w:szCs w:val="56"/>
+            <w:lang w:val="nl-NL"/>
+          </w:rPr>
+          <w:t xml:space="preserve">Inleiding </w:t>
+        </w:r>
+        <w:r>
+          <w:rPr>
+            <w:rStyle w:val="Hyperlink"/>
+            <w:noProof/>
+            <w:color w:val="418AB3" w:themeColor="accent1"/>
+            <w:sz w:val="56"/>
+            <w:szCs w:val="56"/>
+            <w:lang w:val="nl-NL"/>
+          </w:rPr>
+          <w:tab/>
+        </w:r>
+        <w:r>
+          <w:rPr>
+            <w:noProof/>
+            <w:webHidden/>
+            <w:color w:val="418AB3" w:themeColor="accent1"/>
+            <w:sz w:val="56"/>
+            <w:szCs w:val="56"/>
+          </w:rPr>
+          <w:fldChar w:fldCharType="begin"/>
+        </w:r>
+        <w:r>
+          <w:rPr>
+            <w:noProof/>
+            <w:webHidden/>
+            <w:color w:val="418AB3" w:themeColor="accent1"/>
+            <w:sz w:val="56"/>
+            <w:szCs w:val="56"/>
+          </w:rPr>
+          <w:instrText xml:space="preserve"> PAGEREF _Toc19569377 \h </w:instrText>
+        </w:r>
+        <w:r>
+          <w:rPr>
+            <w:noProof/>
+            <w:webHidden/>
+            <w:color w:val="418AB3" w:themeColor="accent1"/>
+            <w:sz w:val="56"/>
+            <w:szCs w:val="56"/>
+          </w:rPr>
+        </w:r>
+        <w:r>
+          <w:rPr>
+            <w:noProof/>
+            <w:webHidden/>
+            <w:color w:val="418AB3" w:themeColor="accent1"/>
+            <w:sz w:val="56"/>
+            <w:szCs w:val="56"/>
+          </w:rPr>
+          <w:fldChar w:fldCharType="separate"/>
+        </w:r>
+        <w:r>
+          <w:rPr>
+            <w:noProof/>
+            <w:webHidden/>
+            <w:color w:val="418AB3" w:themeColor="accent1"/>
+            <w:sz w:val="56"/>
+            <w:szCs w:val="56"/>
+          </w:rPr>
+          <w:t>1</w:t>
+        </w:r>
+        <w:r>
+          <w:rPr>
+            <w:noProof/>
+            <w:webHidden/>
+            <w:color w:val="418AB3" w:themeColor="accent1"/>
+            <w:sz w:val="56"/>
+            <w:szCs w:val="56"/>
+          </w:rPr>
+          <w:fldChar w:fldCharType="end"/>
+        </w:r>
+      </w:hyperlink>
+    </w:p>
+    <w:p>
+      <w:pPr>
+        <w:pStyle w:val="TOC1"/>
+        <w:tabs>
+          <w:tab w:val="right" w:pos="7190"/>
+        </w:tabs>
+        <w:rPr>
+          <w:noProof/>
+          <w:color w:val="418AB3" w:themeColor="accent1"/>
+          <w:sz w:val="56"/>
+          <w:szCs w:val="56"/>
+        </w:rPr>
+      </w:pPr>
+      <w:hyperlink w:anchor="_Toc19569378" w:history="1">
+        <w:r>
+          <w:rPr>
+            <w:rStyle w:val="Hyperlink"/>
+            <w:noProof/>
+            <w:color w:val="418AB3" w:themeColor="accent1"/>
+            <w:sz w:val="56"/>
+            <w:szCs w:val="56"/>
+            <w:lang w:val="nl-NL"/>
+          </w:rPr>
+          <w:t>Functionalitei</w:t>
+        </w:r>
+        <w:r>
+          <w:rPr>
+            <w:rStyle w:val="Hyperlink"/>
+            <w:noProof/>
+            <w:color w:val="418AB3" w:themeColor="accent1"/>
+            <w:sz w:val="56"/>
+            <w:szCs w:val="56"/>
+            <w:lang w:val="nl-NL"/>
+          </w:rPr>
+          <w:t>t</w:t>
+        </w:r>
+        <w:r>
+          <w:rPr>
+            <w:noProof/>
+            <w:webHidden/>
+            <w:color w:val="418AB3" w:themeColor="accent1"/>
+            <w:sz w:val="56"/>
+            <w:szCs w:val="56"/>
+          </w:rPr>
+          <w:tab/>
+        </w:r>
+        <w:r>
+          <w:rPr>
+            <w:noProof/>
+            <w:webHidden/>
+            <w:color w:val="418AB3" w:themeColor="accent1"/>
+            <w:sz w:val="56"/>
+            <w:szCs w:val="56"/>
+          </w:rPr>
+          <w:fldChar w:fldCharType="begin"/>
+        </w:r>
+        <w:r>
+          <w:rPr>
+            <w:noProof/>
+            <w:webHidden/>
+            <w:color w:val="418AB3" w:themeColor="accent1"/>
+            <w:sz w:val="56"/>
+            <w:szCs w:val="56"/>
+          </w:rPr>
+          <w:instrText xml:space="preserve"> PAGEREF _Toc19569378 \h </w:instrText>
+        </w:r>
+        <w:r>
+          <w:rPr>
+            <w:noProof/>
+            <w:webHidden/>
+            <w:color w:val="418AB3" w:themeColor="accent1"/>
+            <w:sz w:val="56"/>
+            <w:szCs w:val="56"/>
+          </w:rPr>
+        </w:r>
+        <w:r>
+          <w:rPr>
+            <w:noProof/>
+            <w:webHidden/>
+            <w:color w:val="418AB3" w:themeColor="accent1"/>
+            <w:sz w:val="56"/>
+            <w:szCs w:val="56"/>
+          </w:rPr>
+          <w:fldChar w:fldCharType="separate"/>
+        </w:r>
+        <w:r>
+          <w:rPr>
+            <w:noProof/>
+            <w:webHidden/>
+            <w:color w:val="418AB3" w:themeColor="accent1"/>
+            <w:sz w:val="56"/>
+            <w:szCs w:val="56"/>
+          </w:rPr>
+          <w:t>2</w:t>
+        </w:r>
+        <w:r>
+          <w:rPr>
+            <w:noProof/>
+            <w:webHidden/>
+            <w:color w:val="418AB3" w:themeColor="accent1"/>
+            <w:sz w:val="56"/>
+            <w:szCs w:val="56"/>
+          </w:rPr>
+          <w:fldChar w:fldCharType="end"/>
+        </w:r>
+      </w:hyperlink>
+    </w:p>
+    <w:p>
+      <w:pPr>
+        <w:pStyle w:val="TOC1"/>
+        <w:tabs>
+          <w:tab w:val="right" w:pos="7190"/>
+        </w:tabs>
+        <w:rPr>
+          <w:noProof/>
+          <w:color w:val="418AB3" w:themeColor="accent1"/>
+          <w:sz w:val="56"/>
+          <w:szCs w:val="56"/>
+        </w:rPr>
+      </w:pPr>
+      <w:hyperlink w:anchor="_Toc19569379" w:history="1">
+        <w:r>
+          <w:rPr>
+            <w:rStyle w:val="Hyperlink"/>
+            <w:noProof/>
+            <w:color w:val="418AB3" w:themeColor="accent1"/>
+            <w:sz w:val="56"/>
+            <w:szCs w:val="56"/>
+            <w:lang w:val="nl-NL"/>
+          </w:rPr>
+          <w:t>Navigatie</w:t>
+        </w:r>
+        <w:r>
+          <w:rPr>
+            <w:noProof/>
+            <w:webHidden/>
+            <w:color w:val="418AB3" w:themeColor="accent1"/>
+            <w:sz w:val="56"/>
+            <w:szCs w:val="56"/>
+          </w:rPr>
+          <w:tab/>
+        </w:r>
+        <w:r>
+          <w:rPr>
+            <w:noProof/>
+            <w:webHidden/>
+            <w:color w:val="418AB3" w:themeColor="accent1"/>
+            <w:sz w:val="56"/>
+            <w:szCs w:val="56"/>
+          </w:rPr>
+          <w:fldChar w:fldCharType="begin"/>
+        </w:r>
+        <w:r>
+          <w:rPr>
+            <w:noProof/>
+            <w:webHidden/>
+            <w:color w:val="418AB3" w:themeColor="accent1"/>
+            <w:sz w:val="56"/>
+            <w:szCs w:val="56"/>
+          </w:rPr>
+          <w:instrText xml:space="preserve"> PAGEREF _Toc19569379 \h </w:instrText>
+        </w:r>
+        <w:r>
+          <w:rPr>
+            <w:noProof/>
+            <w:webHidden/>
+            <w:color w:val="418AB3" w:themeColor="accent1"/>
+            <w:sz w:val="56"/>
+            <w:szCs w:val="56"/>
+          </w:rPr>
+        </w:r>
+        <w:r>
+          <w:rPr>
+            <w:noProof/>
+            <w:webHidden/>
+            <w:color w:val="418AB3" w:themeColor="accent1"/>
+            <w:sz w:val="56"/>
+            <w:szCs w:val="56"/>
+          </w:rPr>
+          <w:fldChar w:fldCharType="separate"/>
+        </w:r>
+        <w:r>
+          <w:rPr>
+            <w:noProof/>
+            <w:webHidden/>
+            <w:color w:val="418AB3" w:themeColor="accent1"/>
+            <w:sz w:val="56"/>
+            <w:szCs w:val="56"/>
+          </w:rPr>
+          <w:t>2</w:t>
+        </w:r>
+        <w:r>
+          <w:rPr>
+            <w:noProof/>
+            <w:webHidden/>
+            <w:color w:val="418AB3" w:themeColor="accent1"/>
+            <w:sz w:val="56"/>
+            <w:szCs w:val="56"/>
+          </w:rPr>
+          <w:fldChar w:fldCharType="end"/>
+        </w:r>
+      </w:hyperlink>
+    </w:p>
+    <w:p>
+      <w:pPr>
+        <w:pStyle w:val="TOC1"/>
+        <w:tabs>
+          <w:tab w:val="right" w:pos="7190"/>
+        </w:tabs>
+        <w:rPr>
+          <w:noProof/>
+          <w:color w:val="418AB3" w:themeColor="accent1"/>
+          <w:sz w:val="56"/>
+          <w:szCs w:val="56"/>
+        </w:rPr>
+      </w:pPr>
+      <w:hyperlink w:anchor="_Toc19569380" w:history="1">
+        <w:r>
+          <w:rPr>
+            <w:rStyle w:val="Hyperlink"/>
+            <w:noProof/>
+            <w:color w:val="418AB3" w:themeColor="accent1"/>
+            <w:sz w:val="56"/>
+            <w:szCs w:val="56"/>
+            <w:lang w:val="nl-NL"/>
+          </w:rPr>
+          <w:t>Paginas</w:t>
+        </w:r>
+        <w:r>
+          <w:rPr>
+            <w:noProof/>
+            <w:webHidden/>
+            <w:color w:val="418AB3" w:themeColor="accent1"/>
+            <w:sz w:val="56"/>
+            <w:szCs w:val="56"/>
+          </w:rPr>
+          <w:tab/>
+        </w:r>
+        <w:r>
+          <w:rPr>
+            <w:noProof/>
+            <w:webHidden/>
+            <w:color w:val="418AB3" w:themeColor="accent1"/>
+            <w:sz w:val="56"/>
+            <w:szCs w:val="56"/>
+          </w:rPr>
+          <w:fldChar w:fldCharType="begin"/>
+        </w:r>
+        <w:r>
+          <w:rPr>
+            <w:noProof/>
+            <w:webHidden/>
+            <w:color w:val="418AB3" w:themeColor="accent1"/>
+            <w:sz w:val="56"/>
+            <w:szCs w:val="56"/>
+          </w:rPr>
+          <w:instrText xml:space="preserve"> PAGEREF _Toc19569380 \h </w:instrText>
+        </w:r>
+        <w:r>
+          <w:rPr>
+            <w:noProof/>
+            <w:webHidden/>
+            <w:color w:val="418AB3" w:themeColor="accent1"/>
+            <w:sz w:val="56"/>
+            <w:szCs w:val="56"/>
+          </w:rPr>
+        </w:r>
+        <w:r>
+          <w:rPr>
+            <w:noProof/>
+            <w:webHidden/>
+            <w:color w:val="418AB3" w:themeColor="accent1"/>
+            <w:sz w:val="56"/>
+            <w:szCs w:val="56"/>
+          </w:rPr>
+          <w:fldChar w:fldCharType="separate"/>
+        </w:r>
+        <w:r>
+          <w:rPr>
+            <w:noProof/>
+            <w:webHidden/>
+            <w:color w:val="418AB3" w:themeColor="accent1"/>
+            <w:sz w:val="56"/>
+            <w:szCs w:val="56"/>
+          </w:rPr>
+          <w:t>2</w:t>
+        </w:r>
+        <w:r>
+          <w:rPr>
+            <w:noProof/>
+            <w:webHidden/>
+            <w:color w:val="418AB3" w:themeColor="accent1"/>
+            <w:sz w:val="56"/>
+            <w:szCs w:val="56"/>
+          </w:rPr>
+          <w:fldChar w:fldCharType="end"/>
+        </w:r>
+      </w:hyperlink>
+    </w:p>
+    <w:p>
+      <w:pPr>
+        <w:pStyle w:val="TOC1"/>
+        <w:tabs>
+          <w:tab w:val="right" w:pos="7190"/>
+        </w:tabs>
+        <w:rPr>
+          <w:noProof/>
+          <w:color w:val="418AB3" w:themeColor="accent1"/>
+          <w:sz w:val="56"/>
+          <w:szCs w:val="56"/>
+        </w:rPr>
+      </w:pPr>
+      <w:hyperlink w:anchor="_Toc19569381" w:history="1">
+        <w:r>
+          <w:rPr>
+            <w:rStyle w:val="Hyperlink"/>
+            <w:noProof/>
+            <w:color w:val="418AB3" w:themeColor="accent1"/>
+            <w:sz w:val="56"/>
+            <w:szCs w:val="56"/>
+            <w:lang w:val="nl-NL"/>
+          </w:rPr>
+          <w:t>Scherm</w:t>
+        </w:r>
+        <w:r>
+          <w:rPr>
+            <w:rStyle w:val="Hyperlink"/>
+            <w:noProof/>
+            <w:color w:val="418AB3" w:themeColor="accent1"/>
+            <w:sz w:val="56"/>
+            <w:szCs w:val="56"/>
+            <w:lang w:val="nl-NL"/>
+          </w:rPr>
+          <w:t xml:space="preserve"> </w:t>
+        </w:r>
+        <w:r>
+          <w:rPr>
+            <w:rStyle w:val="Hyperlink"/>
+            <w:noProof/>
+            <w:color w:val="418AB3" w:themeColor="accent1"/>
+            <w:sz w:val="56"/>
+            <w:szCs w:val="56"/>
+            <w:lang w:val="nl-NL"/>
+          </w:rPr>
+          <w:t>Ontwerp</w:t>
+        </w:r>
+        <w:r>
+          <w:rPr>
+            <w:noProof/>
+            <w:webHidden/>
+            <w:color w:val="418AB3" w:themeColor="accent1"/>
+            <w:sz w:val="56"/>
+            <w:szCs w:val="56"/>
+          </w:rPr>
+          <w:tab/>
+        </w:r>
+        <w:r>
+          <w:rPr>
+            <w:noProof/>
+            <w:webHidden/>
+            <w:color w:val="418AB3" w:themeColor="accent1"/>
+            <w:sz w:val="56"/>
+            <w:szCs w:val="56"/>
+          </w:rPr>
+          <w:fldChar w:fldCharType="begin"/>
+        </w:r>
+        <w:r>
+          <w:rPr>
+            <w:noProof/>
+            <w:webHidden/>
+            <w:color w:val="418AB3" w:themeColor="accent1"/>
+            <w:sz w:val="56"/>
+            <w:szCs w:val="56"/>
+          </w:rPr>
+          <w:instrText xml:space="preserve"> PAGEREF _Toc19569381 \h </w:instrText>
+        </w:r>
+        <w:r>
+          <w:rPr>
+            <w:noProof/>
+            <w:webHidden/>
+            <w:color w:val="418AB3" w:themeColor="accent1"/>
+            <w:sz w:val="56"/>
+            <w:szCs w:val="56"/>
+          </w:rPr>
+        </w:r>
+        <w:r>
+          <w:rPr>
+            <w:noProof/>
+            <w:webHidden/>
+            <w:color w:val="418AB3" w:themeColor="accent1"/>
+            <w:sz w:val="56"/>
+            <w:szCs w:val="56"/>
+          </w:rPr>
+          <w:fldChar w:fldCharType="separate"/>
+        </w:r>
+        <w:r>
+          <w:rPr>
+            <w:noProof/>
+            <w:webHidden/>
+            <w:color w:val="418AB3" w:themeColor="accent1"/>
+            <w:sz w:val="56"/>
+            <w:szCs w:val="56"/>
+          </w:rPr>
+          <w:t>2</w:t>
+        </w:r>
+        <w:r>
+          <w:rPr>
+            <w:noProof/>
+            <w:webHidden/>
+            <w:color w:val="418AB3" w:themeColor="accent1"/>
+            <w:sz w:val="56"/>
+            <w:szCs w:val="56"/>
+          </w:rPr>
+          <w:fldChar w:fldCharType="end"/>
+        </w:r>
+      </w:hyperlink>
     </w:p>
     <w:p>
       <w:pPr>
@@ -240,13 +796,15 @@
         <w:rPr>
           <w:rFonts w:asciiTheme="majorHAnsi" w:hAnsiTheme="majorHAnsi" w:cstheme="majorHAnsi"/>
           <w:color w:val="418AB3" w:themeColor="accent1"/>
-          <w:sz w:val="44"/>
-          <w:szCs w:val="44"/>
-          <w:lang w:val="nl-NL"/>
-        </w:rPr>
-        <w:t>Functionaliteit</w:t>
+          <w:sz w:val="56"/>
+          <w:szCs w:val="56"/>
+          <w:lang w:val="nl-NL"/>
+        </w:rPr>
+        <w:fldChar w:fldCharType="end"/>
       </w:r>
-      <w:r>
+    </w:p>
+    <w:p>
+      <w:pPr>
         <w:rPr>
           <w:rFonts w:asciiTheme="majorHAnsi" w:hAnsiTheme="majorHAnsi" w:cstheme="majorHAnsi"/>
           <w:color w:val="418AB3" w:themeColor="accent1"/>
@@ -254,9 +812,12 @@
           <w:szCs w:val="44"/>
           <w:lang w:val="nl-NL"/>
         </w:rPr>
-        <w:tab/>
-      </w:r>
-      <w:r>
+      </w:pPr>
+      <w:bookmarkStart w:id="0" w:name="_GoBack"/>
+      <w:bookmarkEnd w:id="0"/>
+    </w:p>
+    <w:p>
+      <w:pPr>
         <w:rPr>
           <w:rFonts w:asciiTheme="majorHAnsi" w:hAnsiTheme="majorHAnsi" w:cstheme="majorHAnsi"/>
           <w:color w:val="418AB3" w:themeColor="accent1"/>
@@ -264,9 +825,10 @@
           <w:szCs w:val="44"/>
           <w:lang w:val="nl-NL"/>
         </w:rPr>
-        <w:tab/>
-      </w:r>
-      <w:r>
+      </w:pPr>
+    </w:p>
+    <w:p>
+      <w:pPr>
         <w:rPr>
           <w:rFonts w:asciiTheme="majorHAnsi" w:hAnsiTheme="majorHAnsi" w:cstheme="majorHAnsi"/>
           <w:color w:val="418AB3" w:themeColor="accent1"/>
@@ -274,9 +836,10 @@
           <w:szCs w:val="44"/>
           <w:lang w:val="nl-NL"/>
         </w:rPr>
-        <w:tab/>
-      </w:r>
-      <w:r>
+      </w:pPr>
+    </w:p>
+    <w:p>
+      <w:pPr>
         <w:rPr>
           <w:rFonts w:asciiTheme="majorHAnsi" w:hAnsiTheme="majorHAnsi" w:cstheme="majorHAnsi"/>
           <w:color w:val="418AB3" w:themeColor="accent1"/>
@@ -284,9 +847,10 @@
           <w:szCs w:val="44"/>
           <w:lang w:val="nl-NL"/>
         </w:rPr>
-        <w:tab/>
-      </w:r>
-      <w:r>
+      </w:pPr>
+    </w:p>
+    <w:p>
+      <w:pPr>
         <w:rPr>
           <w:rFonts w:asciiTheme="majorHAnsi" w:hAnsiTheme="majorHAnsi" w:cstheme="majorHAnsi"/>
           <w:color w:val="418AB3" w:themeColor="accent1"/>
@@ -294,10 +858,10 @@
           <w:szCs w:val="44"/>
           <w:lang w:val="nl-NL"/>
         </w:rPr>
-        <w:tab/>
-        <w:t>blz.</w:t>
-      </w:r>
-      <w:r>
+      </w:pPr>
+    </w:p>
+    <w:p>
+      <w:pPr>
         <w:rPr>
           <w:rFonts w:asciiTheme="majorHAnsi" w:hAnsiTheme="majorHAnsi" w:cstheme="majorHAnsi"/>
           <w:color w:val="418AB3" w:themeColor="accent1"/>
@@ -305,8 +869,7 @@
           <w:szCs w:val="44"/>
           <w:lang w:val="nl-NL"/>
         </w:rPr>
-        <w:t>2</w:t>
-      </w:r>
+      </w:pPr>
     </w:p>
     <w:p>
       <w:pPr>
@@ -318,7 +881,9 @@
           <w:lang w:val="nl-NL"/>
         </w:rPr>
       </w:pPr>
-      <w:r>
+    </w:p>
+    <w:p>
+      <w:pPr>
         <w:rPr>
           <w:rFonts w:asciiTheme="majorHAnsi" w:hAnsiTheme="majorHAnsi" w:cstheme="majorHAnsi"/>
           <w:color w:val="418AB3" w:themeColor="accent1"/>
@@ -326,9 +891,10 @@
           <w:szCs w:val="44"/>
           <w:lang w:val="nl-NL"/>
         </w:rPr>
-        <w:t>Navigatie</w:t>
-      </w:r>
-      <w:r>
+      </w:pPr>
+    </w:p>
+    <w:p>
+      <w:pPr>
         <w:rPr>
           <w:rFonts w:asciiTheme="majorHAnsi" w:hAnsiTheme="majorHAnsi" w:cstheme="majorHAnsi"/>
           <w:color w:val="418AB3" w:themeColor="accent1"/>
@@ -336,9 +902,10 @@
           <w:szCs w:val="44"/>
           <w:lang w:val="nl-NL"/>
         </w:rPr>
-        <w:tab/>
-      </w:r>
-      <w:r>
+      </w:pPr>
+    </w:p>
+    <w:p>
+      <w:pPr>
         <w:rPr>
           <w:rFonts w:asciiTheme="majorHAnsi" w:hAnsiTheme="majorHAnsi" w:cstheme="majorHAnsi"/>
           <w:color w:val="418AB3" w:themeColor="accent1"/>
@@ -346,9 +913,10 @@
           <w:szCs w:val="44"/>
           <w:lang w:val="nl-NL"/>
         </w:rPr>
-        <w:tab/>
-      </w:r>
-      <w:r>
+      </w:pPr>
+    </w:p>
+    <w:p>
+      <w:pPr>
         <w:rPr>
           <w:rFonts w:asciiTheme="majorHAnsi" w:hAnsiTheme="majorHAnsi" w:cstheme="majorHAnsi"/>
           <w:color w:val="418AB3" w:themeColor="accent1"/>
@@ -356,9 +924,10 @@
           <w:szCs w:val="44"/>
           <w:lang w:val="nl-NL"/>
         </w:rPr>
-        <w:tab/>
-      </w:r>
-      <w:r>
+      </w:pPr>
+    </w:p>
+    <w:p>
+      <w:pPr>
         <w:rPr>
           <w:rFonts w:asciiTheme="majorHAnsi" w:hAnsiTheme="majorHAnsi" w:cstheme="majorHAnsi"/>
           <w:color w:val="418AB3" w:themeColor="accent1"/>
@@ -366,361 +935,23 @@
           <w:szCs w:val="44"/>
           <w:lang w:val="nl-NL"/>
         </w:rPr>
-        <w:tab/>
-      </w:r>
-      <w:r>
-        <w:rPr>
-          <w:rFonts w:asciiTheme="majorHAnsi" w:hAnsiTheme="majorHAnsi" w:cstheme="majorHAnsi"/>
-          <w:color w:val="418AB3" w:themeColor="accent1"/>
-          <w:sz w:val="44"/>
-          <w:szCs w:val="44"/>
-          <w:lang w:val="nl-NL"/>
-        </w:rPr>
-        <w:tab/>
-      </w:r>
-      <w:r>
-        <w:rPr>
-          <w:rFonts w:asciiTheme="majorHAnsi" w:hAnsiTheme="majorHAnsi" w:cstheme="majorHAnsi"/>
-          <w:color w:val="418AB3" w:themeColor="accent1"/>
-          <w:sz w:val="44"/>
-          <w:szCs w:val="44"/>
-          <w:lang w:val="nl-NL"/>
-        </w:rPr>
-        <w:tab/>
-        <w:t>blz.</w:t>
-      </w:r>
-      <w:r>
-        <w:rPr>
-          <w:rFonts w:asciiTheme="majorHAnsi" w:hAnsiTheme="majorHAnsi" w:cstheme="majorHAnsi"/>
-          <w:color w:val="418AB3" w:themeColor="accent1"/>
-          <w:sz w:val="44"/>
-          <w:szCs w:val="44"/>
-          <w:lang w:val="nl-NL"/>
-        </w:rPr>
-        <w:t>3</w:t>
-      </w:r>
+      </w:pPr>
     </w:p>
     <w:p>
       <w:pPr>
-        <w:rPr>
-          <w:rFonts w:asciiTheme="majorHAnsi" w:hAnsiTheme="majorHAnsi" w:cstheme="majorHAnsi"/>
-          <w:color w:val="418AB3" w:themeColor="accent1"/>
-          <w:sz w:val="44"/>
-          <w:szCs w:val="44"/>
-          <w:lang w:val="nl-NL"/>
-        </w:rPr>
-      </w:pPr>
+        <w:pStyle w:val="Heading1"/>
+        <w:rPr>
+          <w:lang w:val="nl-NL"/>
+        </w:rPr>
+      </w:pPr>
+      <w:bookmarkStart w:id="1" w:name="_Toc19569378"/>
       <w:r>
         <w:rPr>
-          <w:rFonts w:asciiTheme="majorHAnsi" w:hAnsiTheme="majorHAnsi" w:cstheme="majorHAnsi"/>
-          <w:color w:val="418AB3" w:themeColor="accent1"/>
-          <w:sz w:val="44"/>
-          <w:szCs w:val="44"/>
-          <w:lang w:val="nl-NL"/>
-        </w:rPr>
-        <w:t>Paginas</w:t>
-      </w:r>
-      <w:r>
-        <w:rPr>
-          <w:rFonts w:asciiTheme="majorHAnsi" w:hAnsiTheme="majorHAnsi" w:cstheme="majorHAnsi"/>
-          <w:color w:val="418AB3" w:themeColor="accent1"/>
-          <w:sz w:val="44"/>
-          <w:szCs w:val="44"/>
-          <w:lang w:val="nl-NL"/>
-        </w:rPr>
-        <w:tab/>
-      </w:r>
-      <w:r>
-        <w:rPr>
-          <w:rFonts w:asciiTheme="majorHAnsi" w:hAnsiTheme="majorHAnsi" w:cstheme="majorHAnsi"/>
-          <w:color w:val="418AB3" w:themeColor="accent1"/>
-          <w:sz w:val="44"/>
-          <w:szCs w:val="44"/>
-          <w:lang w:val="nl-NL"/>
-        </w:rPr>
-        <w:tab/>
-      </w:r>
-      <w:r>
-        <w:rPr>
-          <w:rFonts w:asciiTheme="majorHAnsi" w:hAnsiTheme="majorHAnsi" w:cstheme="majorHAnsi"/>
-          <w:color w:val="418AB3" w:themeColor="accent1"/>
-          <w:sz w:val="44"/>
-          <w:szCs w:val="44"/>
-          <w:lang w:val="nl-NL"/>
-        </w:rPr>
-        <w:tab/>
-      </w:r>
-      <w:r>
-        <w:rPr>
-          <w:rFonts w:asciiTheme="majorHAnsi" w:hAnsiTheme="majorHAnsi" w:cstheme="majorHAnsi"/>
-          <w:color w:val="418AB3" w:themeColor="accent1"/>
-          <w:sz w:val="44"/>
-          <w:szCs w:val="44"/>
-          <w:lang w:val="nl-NL"/>
-        </w:rPr>
-        <w:tab/>
-      </w:r>
-      <w:r>
-        <w:rPr>
-          <w:rFonts w:asciiTheme="majorHAnsi" w:hAnsiTheme="majorHAnsi" w:cstheme="majorHAnsi"/>
-          <w:color w:val="418AB3" w:themeColor="accent1"/>
-          <w:sz w:val="44"/>
-          <w:szCs w:val="44"/>
-          <w:lang w:val="nl-NL"/>
-        </w:rPr>
-        <w:tab/>
-      </w:r>
-      <w:r>
-        <w:rPr>
-          <w:rFonts w:asciiTheme="majorHAnsi" w:hAnsiTheme="majorHAnsi" w:cstheme="majorHAnsi"/>
-          <w:color w:val="418AB3" w:themeColor="accent1"/>
-          <w:sz w:val="44"/>
-          <w:szCs w:val="44"/>
-          <w:lang w:val="nl-NL"/>
-        </w:rPr>
-        <w:tab/>
-        <w:t>blz.</w:t>
-      </w:r>
-      <w:r>
-        <w:rPr>
-          <w:rFonts w:asciiTheme="majorHAnsi" w:hAnsiTheme="majorHAnsi" w:cstheme="majorHAnsi"/>
-          <w:color w:val="418AB3" w:themeColor="accent1"/>
-          <w:sz w:val="44"/>
-          <w:szCs w:val="44"/>
-          <w:lang w:val="nl-NL"/>
-        </w:rPr>
-        <w:t>3</w:t>
-      </w:r>
-    </w:p>
-    <w:p>
-      <w:pPr>
-        <w:rPr>
-          <w:rFonts w:asciiTheme="majorHAnsi" w:hAnsiTheme="majorHAnsi" w:cstheme="majorHAnsi"/>
-          <w:color w:val="418AB3" w:themeColor="accent1"/>
-          <w:sz w:val="44"/>
-          <w:szCs w:val="44"/>
-          <w:lang w:val="nl-NL"/>
-        </w:rPr>
-      </w:pPr>
-      <w:r>
-        <w:rPr>
-          <w:rFonts w:asciiTheme="majorHAnsi" w:hAnsiTheme="majorHAnsi" w:cstheme="majorHAnsi"/>
-          <w:color w:val="418AB3" w:themeColor="accent1"/>
-          <w:sz w:val="44"/>
-          <w:szCs w:val="44"/>
-          <w:lang w:val="nl-NL"/>
-        </w:rPr>
-        <w:t>Schermontwerp</w:t>
-      </w:r>
-      <w:r>
-        <w:rPr>
-          <w:rFonts w:asciiTheme="majorHAnsi" w:hAnsiTheme="majorHAnsi" w:cstheme="majorHAnsi"/>
-          <w:color w:val="418AB3" w:themeColor="accent1"/>
-          <w:sz w:val="44"/>
-          <w:szCs w:val="44"/>
-          <w:lang w:val="nl-NL"/>
-        </w:rPr>
-        <w:tab/>
-      </w:r>
-      <w:r>
-        <w:rPr>
-          <w:rFonts w:asciiTheme="majorHAnsi" w:hAnsiTheme="majorHAnsi" w:cstheme="majorHAnsi"/>
-          <w:color w:val="418AB3" w:themeColor="accent1"/>
-          <w:sz w:val="44"/>
-          <w:szCs w:val="44"/>
-          <w:lang w:val="nl-NL"/>
-        </w:rPr>
-        <w:tab/>
-      </w:r>
-      <w:r>
-        <w:rPr>
-          <w:rFonts w:asciiTheme="majorHAnsi" w:hAnsiTheme="majorHAnsi" w:cstheme="majorHAnsi"/>
-          <w:color w:val="418AB3" w:themeColor="accent1"/>
-          <w:sz w:val="44"/>
-          <w:szCs w:val="44"/>
-          <w:lang w:val="nl-NL"/>
-        </w:rPr>
-        <w:tab/>
-      </w:r>
-      <w:r>
-        <w:rPr>
-          <w:rFonts w:asciiTheme="majorHAnsi" w:hAnsiTheme="majorHAnsi" w:cstheme="majorHAnsi"/>
-          <w:color w:val="418AB3" w:themeColor="accent1"/>
-          <w:sz w:val="44"/>
-          <w:szCs w:val="44"/>
-          <w:lang w:val="nl-NL"/>
-        </w:rPr>
-        <w:tab/>
-        <w:t>blz.</w:t>
-      </w:r>
-      <w:r>
-        <w:rPr>
-          <w:rFonts w:asciiTheme="majorHAnsi" w:hAnsiTheme="majorHAnsi" w:cstheme="majorHAnsi"/>
-          <w:color w:val="418AB3" w:themeColor="accent1"/>
-          <w:sz w:val="44"/>
-          <w:szCs w:val="44"/>
-          <w:lang w:val="nl-NL"/>
-        </w:rPr>
-        <w:t>4</w:t>
-      </w:r>
-    </w:p>
-    <w:p>
-      <w:pPr>
-        <w:rPr>
-          <w:rFonts w:asciiTheme="majorHAnsi" w:hAnsiTheme="majorHAnsi" w:cstheme="majorHAnsi"/>
-          <w:color w:val="418AB3" w:themeColor="accent1"/>
-          <w:sz w:val="44"/>
-          <w:szCs w:val="44"/>
-          <w:lang w:val="nl-NL"/>
-        </w:rPr>
-      </w:pPr>
-    </w:p>
-    <w:p>
-      <w:pPr>
-        <w:rPr>
-          <w:rFonts w:asciiTheme="majorHAnsi" w:hAnsiTheme="majorHAnsi" w:cstheme="majorHAnsi"/>
-          <w:color w:val="418AB3" w:themeColor="accent1"/>
-          <w:sz w:val="44"/>
-          <w:szCs w:val="44"/>
-          <w:lang w:val="nl-NL"/>
-        </w:rPr>
-      </w:pPr>
-    </w:p>
-    <w:p>
-      <w:pPr>
-        <w:rPr>
-          <w:rFonts w:asciiTheme="majorHAnsi" w:hAnsiTheme="majorHAnsi" w:cstheme="majorHAnsi"/>
-          <w:color w:val="418AB3" w:themeColor="accent1"/>
-          <w:sz w:val="44"/>
-          <w:szCs w:val="44"/>
-          <w:lang w:val="nl-NL"/>
-        </w:rPr>
-      </w:pPr>
-    </w:p>
-    <w:p>
-      <w:pPr>
-        <w:rPr>
-          <w:rFonts w:asciiTheme="majorHAnsi" w:hAnsiTheme="majorHAnsi" w:cstheme="majorHAnsi"/>
-          <w:color w:val="418AB3" w:themeColor="accent1"/>
-          <w:sz w:val="44"/>
-          <w:szCs w:val="44"/>
-          <w:lang w:val="nl-NL"/>
-        </w:rPr>
-      </w:pPr>
-    </w:p>
-    <w:p>
-      <w:pPr>
-        <w:rPr>
-          <w:rFonts w:asciiTheme="majorHAnsi" w:hAnsiTheme="majorHAnsi" w:cstheme="majorHAnsi"/>
-          <w:color w:val="418AB3" w:themeColor="accent1"/>
-          <w:sz w:val="44"/>
-          <w:szCs w:val="44"/>
-          <w:lang w:val="nl-NL"/>
-        </w:rPr>
-      </w:pPr>
-    </w:p>
-    <w:p>
-      <w:pPr>
-        <w:rPr>
-          <w:rFonts w:asciiTheme="majorHAnsi" w:hAnsiTheme="majorHAnsi" w:cstheme="majorHAnsi"/>
-          <w:color w:val="418AB3" w:themeColor="accent1"/>
-          <w:sz w:val="44"/>
-          <w:szCs w:val="44"/>
-          <w:lang w:val="nl-NL"/>
-        </w:rPr>
-      </w:pPr>
-    </w:p>
-    <w:p>
-      <w:pPr>
-        <w:rPr>
-          <w:rFonts w:asciiTheme="majorHAnsi" w:hAnsiTheme="majorHAnsi" w:cstheme="majorHAnsi"/>
-          <w:color w:val="418AB3" w:themeColor="accent1"/>
-          <w:sz w:val="44"/>
-          <w:szCs w:val="44"/>
-          <w:lang w:val="nl-NL"/>
-        </w:rPr>
-      </w:pPr>
-    </w:p>
-    <w:p>
-      <w:pPr>
-        <w:rPr>
-          <w:rFonts w:asciiTheme="majorHAnsi" w:hAnsiTheme="majorHAnsi" w:cstheme="majorHAnsi"/>
-          <w:color w:val="418AB3" w:themeColor="accent1"/>
-          <w:sz w:val="44"/>
-          <w:szCs w:val="44"/>
-          <w:lang w:val="nl-NL"/>
-        </w:rPr>
-      </w:pPr>
-    </w:p>
-    <w:p>
-      <w:pPr>
-        <w:rPr>
-          <w:rFonts w:asciiTheme="majorHAnsi" w:hAnsiTheme="majorHAnsi" w:cstheme="majorHAnsi"/>
-          <w:color w:val="418AB3" w:themeColor="accent1"/>
-          <w:sz w:val="44"/>
-          <w:szCs w:val="44"/>
-          <w:lang w:val="nl-NL"/>
-        </w:rPr>
-      </w:pPr>
-    </w:p>
-    <w:p>
-      <w:pPr>
-        <w:rPr>
-          <w:rFonts w:asciiTheme="majorHAnsi" w:hAnsiTheme="majorHAnsi" w:cstheme="majorHAnsi"/>
-          <w:color w:val="418AB3" w:themeColor="accent1"/>
-          <w:sz w:val="44"/>
-          <w:szCs w:val="44"/>
-          <w:lang w:val="nl-NL"/>
-        </w:rPr>
-      </w:pPr>
-    </w:p>
-    <w:p>
-      <w:pPr>
-        <w:rPr>
-          <w:rFonts w:asciiTheme="majorHAnsi" w:hAnsiTheme="majorHAnsi" w:cstheme="majorHAnsi"/>
-          <w:color w:val="418AB3" w:themeColor="accent1"/>
-          <w:sz w:val="44"/>
-          <w:szCs w:val="44"/>
-          <w:lang w:val="nl-NL"/>
-        </w:rPr>
-      </w:pPr>
-    </w:p>
-    <w:p>
-      <w:pPr>
-        <w:rPr>
-          <w:rFonts w:asciiTheme="majorHAnsi" w:hAnsiTheme="majorHAnsi" w:cstheme="majorHAnsi"/>
-          <w:color w:val="418AB3" w:themeColor="accent1"/>
-          <w:sz w:val="44"/>
-          <w:szCs w:val="44"/>
-          <w:lang w:val="nl-NL"/>
-        </w:rPr>
-      </w:pPr>
-    </w:p>
-    <w:p>
-      <w:pPr>
-        <w:rPr>
-          <w:rFonts w:asciiTheme="majorHAnsi" w:hAnsiTheme="majorHAnsi" w:cstheme="majorHAnsi"/>
-          <w:color w:val="418AB3" w:themeColor="accent1"/>
-          <w:sz w:val="44"/>
-          <w:szCs w:val="44"/>
-          <w:lang w:val="nl-NL"/>
-        </w:rPr>
-      </w:pPr>
-    </w:p>
-    <w:p>
-      <w:pPr>
-        <w:pStyle w:val="Heading1"/>
-        <w:rPr>
-          <w:lang w:val="nl-NL"/>
-        </w:rPr>
-      </w:pPr>
-      <w:r>
-        <w:rPr>
-          <w:lang w:val="nl-NL"/>
-        </w:rPr>
-        <w:lastRenderedPageBreak/>
+          <w:lang w:val="nl-NL"/>
+        </w:rPr>
         <w:t>Functionaliteid</w:t>
       </w:r>
+      <w:bookmarkEnd w:id="1"/>
     </w:p>
     <w:p>
       <w:pPr>
@@ -745,8 +976,6 @@
           <w:lang w:val="nl-NL"/>
         </w:rPr>
       </w:pPr>
-      <w:bookmarkStart w:id="0" w:name="_GoBack"/>
-      <w:bookmarkEnd w:id="0"/>
     </w:p>
     <w:p>
       <w:pPr>
@@ -781,12 +1010,14 @@
           <w:lang w:val="nl-NL"/>
         </w:rPr>
       </w:pPr>
+      <w:bookmarkStart w:id="2" w:name="_Toc19569379"/>
       <w:r>
         <w:rPr>
           <w:lang w:val="nl-NL"/>
         </w:rPr>
         <w:t>Navigatie</w:t>
       </w:r>
+      <w:bookmarkEnd w:id="2"/>
     </w:p>
     <w:p>
       <w:pPr>
@@ -855,12 +1086,14 @@
           <w:lang w:val="nl-NL"/>
         </w:rPr>
       </w:pPr>
+      <w:bookmarkStart w:id="3" w:name="_Toc19569380"/>
       <w:r>
         <w:rPr>
           <w:lang w:val="nl-NL"/>
         </w:rPr>
         <w:t>Paginas</w:t>
       </w:r>
+      <w:bookmarkEnd w:id="3"/>
     </w:p>
     <w:p>
       <w:pPr>
@@ -908,12 +1141,14 @@
           <w:lang w:val="nl-NL"/>
         </w:rPr>
       </w:pPr>
+      <w:bookmarkStart w:id="4" w:name="_Toc19569381"/>
       <w:r>
         <w:rPr>
           <w:lang w:val="nl-NL"/>
         </w:rPr>
         <w:t>SchermOntwerp</w:t>
       </w:r>
+      <w:bookmarkEnd w:id="4"/>
     </w:p>
     <w:p>
       <w:pPr>
@@ -3978,7 +4213,6 @@
     <w:name w:val="Hyperlink"/>
     <w:basedOn w:val="DefaultParagraphFont"/>
     <w:uiPriority w:val="99"/>
-    <w:semiHidden/>
     <w:unhideWhenUsed/>
     <w:rsid w:val="00F72A56"/>
     <w:rPr>
@@ -4001,6 +4235,18 @@
       <w:szCs w:val="20"/>
       <w:lang w:eastAsia="en-US"/>
     </w:rPr>
+  </w:style>
+  <w:style w:type="paragraph" w:styleId="TOC1">
+    <w:name w:val="toc 1"/>
+    <w:basedOn w:val="Normal"/>
+    <w:next w:val="Normal"/>
+    <w:autoRedefine/>
+    <w:uiPriority w:val="39"/>
+    <w:unhideWhenUsed/>
+    <w:rsid w:val="001931F1"/>
+    <w:pPr>
+      <w:spacing w:after="100"/>
+    </w:pPr>
   </w:style>
 </w:styles>
 </file>
@@ -4271,7 +4517,7 @@
 </file>
 
 <file path=customXml/itemProps1.xml><?xml version="1.0" encoding="utf-8"?>
-<ds:datastoreItem xmlns:ds="http://schemas.openxmlformats.org/officeDocument/2006/customXml" ds:itemID="{55BE9F8F-6417-4AFD-BFB2-08F14C4E4882}">
+<ds:datastoreItem xmlns:ds="http://schemas.openxmlformats.org/officeDocument/2006/customXml" ds:itemID="{59D6CDB1-7047-41AA-BCC0-7363783A7B9B}">
   <ds:schemaRefs>
     <ds:schemaRef ds:uri="http://schemas.openxmlformats.org/officeDocument/2006/bibliography"/>
   </ds:schemaRefs>

</xml_diff>